<commit_message>
Logged further steps taken
</commit_message>
<xml_diff>
--- a/ProjectPlan.docx
+++ b/ProjectPlan.docx
@@ -175,16 +175,8 @@
         <w:rPr>
           <w:rFonts w:ascii="Calibri" w:eastAsia="Calibri" w:hAnsi="Calibri" w:cs="Calibri"/>
         </w:rPr>
-        <w:t xml:space="preserve">Web page to display simple / </w:t>
-      </w:r>
-      <w:proofErr w:type="gramStart"/>
-      <w:r>
-        <w:rPr>
-          <w:rFonts w:ascii="Calibri" w:eastAsia="Calibri" w:hAnsi="Calibri" w:cs="Calibri"/>
-        </w:rPr>
-        <w:t>readable</w:t>
-      </w:r>
-      <w:proofErr w:type="gramEnd"/>
+        <w:t>Web page to display simple / readable</w:t>
+      </w:r>
     </w:p>
     <w:p>
       <w:pPr>
@@ -201,16 +193,8 @@
         <w:rPr>
           <w:rFonts w:ascii="Calibri" w:eastAsia="Calibri" w:hAnsi="Calibri" w:cs="Calibri"/>
         </w:rPr>
-        <w:t xml:space="preserve">Front-end / back-end </w:t>
-      </w:r>
-      <w:proofErr w:type="gramStart"/>
-      <w:r>
-        <w:rPr>
-          <w:rFonts w:ascii="Calibri" w:eastAsia="Calibri" w:hAnsi="Calibri" w:cs="Calibri"/>
-        </w:rPr>
-        <w:t>separate</w:t>
-      </w:r>
-      <w:proofErr w:type="gramEnd"/>
+        <w:t>Front-end / back-end separate</w:t>
+      </w:r>
     </w:p>
     <w:p>
       <w:pPr>
@@ -271,16 +255,8 @@
         <w:rPr>
           <w:rFonts w:ascii="Calibri" w:eastAsia="Calibri" w:hAnsi="Calibri" w:cs="Calibri"/>
         </w:rPr>
-        <w:t xml:space="preserve">See </w:t>
-      </w:r>
-      <w:proofErr w:type="gramStart"/>
-      <w:r>
-        <w:rPr>
-          <w:rFonts w:ascii="Calibri" w:eastAsia="Calibri" w:hAnsi="Calibri" w:cs="Calibri"/>
-        </w:rPr>
-        <w:t>document</w:t>
-      </w:r>
-      <w:proofErr w:type="gramEnd"/>
+        <w:t>See document</w:t>
+      </w:r>
     </w:p>
     <w:p>
       <w:pPr>
@@ -309,16 +285,8 @@
         <w:rPr>
           <w:rFonts w:ascii="Calibri" w:eastAsia="Calibri" w:hAnsi="Calibri" w:cs="Calibri"/>
         </w:rPr>
-        <w:t xml:space="preserve">See </w:t>
-      </w:r>
-      <w:proofErr w:type="gramStart"/>
-      <w:r>
-        <w:rPr>
-          <w:rFonts w:ascii="Calibri" w:eastAsia="Calibri" w:hAnsi="Calibri" w:cs="Calibri"/>
-        </w:rPr>
-        <w:t>document</w:t>
-      </w:r>
-      <w:proofErr w:type="gramEnd"/>
+        <w:t>See document</w:t>
+      </w:r>
     </w:p>
     <w:p>
       <w:pPr>
@@ -335,16 +303,8 @@
         <w:rPr>
           <w:rFonts w:ascii="Calibri" w:eastAsia="Calibri" w:hAnsi="Calibri" w:cs="Calibri"/>
         </w:rPr>
-        <w:t xml:space="preserve">Considerations for calling TMDB API are in </w:t>
-      </w:r>
-      <w:proofErr w:type="gramStart"/>
-      <w:r>
-        <w:rPr>
-          <w:rFonts w:ascii="Calibri" w:eastAsia="Calibri" w:hAnsi="Calibri" w:cs="Calibri"/>
-        </w:rPr>
-        <w:t>notes</w:t>
-      </w:r>
-      <w:proofErr w:type="gramEnd"/>
+        <w:t>Considerations for calling TMDB API are in notes</w:t>
+      </w:r>
     </w:p>
     <w:p>
       <w:pPr>
@@ -392,16 +352,8 @@
         <w:rPr>
           <w:rFonts w:ascii="Calibri" w:eastAsia="Calibri" w:hAnsi="Calibri" w:cs="Calibri"/>
         </w:rPr>
-        <w:t xml:space="preserve">See </w:t>
-      </w:r>
-      <w:proofErr w:type="gramStart"/>
-      <w:r>
-        <w:rPr>
-          <w:rFonts w:ascii="Calibri" w:eastAsia="Calibri" w:hAnsi="Calibri" w:cs="Calibri"/>
-        </w:rPr>
-        <w:t>document</w:t>
-      </w:r>
-      <w:proofErr w:type="gramEnd"/>
+        <w:t>See document</w:t>
+      </w:r>
     </w:p>
     <w:p>
       <w:pPr>
@@ -438,16 +390,8 @@
         <w:rPr>
           <w:rFonts w:ascii="Calibri" w:eastAsia="Calibri" w:hAnsi="Calibri" w:cs="Calibri"/>
         </w:rPr>
-        <w:t xml:space="preserve">See </w:t>
-      </w:r>
-      <w:proofErr w:type="gramStart"/>
-      <w:r>
-        <w:rPr>
-          <w:rFonts w:ascii="Calibri" w:eastAsia="Calibri" w:hAnsi="Calibri" w:cs="Calibri"/>
-        </w:rPr>
-        <w:t>document</w:t>
-      </w:r>
-      <w:proofErr w:type="gramEnd"/>
+        <w:t>See document</w:t>
+      </w:r>
       <w:r>
         <w:rPr>
           <w:rFonts w:ascii="Calibri" w:eastAsia="Calibri" w:hAnsi="Calibri" w:cs="Calibri"/>
@@ -602,16 +546,8 @@
         <w:rPr>
           <w:rFonts w:ascii="Calibri" w:eastAsia="Calibri" w:hAnsi="Calibri" w:cs="Calibri"/>
         </w:rPr>
-        <w:t xml:space="preserve">project </w:t>
-      </w:r>
-      <w:proofErr w:type="gramStart"/>
-      <w:r>
-        <w:rPr>
-          <w:rFonts w:ascii="Calibri" w:eastAsia="Calibri" w:hAnsi="Calibri" w:cs="Calibri"/>
-        </w:rPr>
-        <w:t>progressed</w:t>
-      </w:r>
-      <w:proofErr w:type="gramEnd"/>
+        <w:t>project progressed</w:t>
+      </w:r>
     </w:p>
     <w:p>
       <w:pPr>
@@ -626,16 +562,8 @@
         <w:rPr>
           <w:rFonts w:ascii="Calibri" w:eastAsia="Calibri" w:hAnsi="Calibri" w:cs="Calibri"/>
         </w:rPr>
-        <w:t xml:space="preserve">Install all frameworks and get one piece of each </w:t>
-      </w:r>
-      <w:proofErr w:type="gramStart"/>
-      <w:r>
-        <w:rPr>
-          <w:rFonts w:ascii="Calibri" w:eastAsia="Calibri" w:hAnsi="Calibri" w:cs="Calibri"/>
-        </w:rPr>
-        <w:t>running</w:t>
-      </w:r>
-      <w:proofErr w:type="gramEnd"/>
+        <w:t>Install all frameworks and get one piece of each running</w:t>
+      </w:r>
     </w:p>
     <w:p>
       <w:pPr>
@@ -653,21 +581,7 @@
         <w:rPr>
           <w:rFonts w:ascii="Calibri" w:eastAsia="Calibri" w:hAnsi="Calibri" w:cs="Calibri"/>
         </w:rPr>
-        <w:t xml:space="preserve">Pseudocode </w:t>
-      </w:r>
-      <w:proofErr w:type="gramStart"/>
-      <w:r>
-        <w:rPr>
-          <w:rFonts w:ascii="Calibri" w:eastAsia="Calibri" w:hAnsi="Calibri" w:cs="Calibri"/>
-        </w:rPr>
-        <w:t>back end</w:t>
-      </w:r>
-      <w:proofErr w:type="gramEnd"/>
-      <w:r>
-        <w:rPr>
-          <w:rFonts w:ascii="Calibri" w:eastAsia="Calibri" w:hAnsi="Calibri" w:cs="Calibri"/>
-        </w:rPr>
-        <w:t xml:space="preserve"> service call to TMDB API</w:t>
+        <w:t>Pseudocode back end service call to TMDB API</w:t>
       </w:r>
     </w:p>
     <w:p>
@@ -685,21 +599,7 @@
         <w:rPr>
           <w:rFonts w:ascii="Calibri" w:eastAsia="Calibri" w:hAnsi="Calibri" w:cs="Calibri"/>
         </w:rPr>
-        <w:t xml:space="preserve">Pseudocode </w:t>
-      </w:r>
-      <w:proofErr w:type="gramStart"/>
-      <w:r>
-        <w:rPr>
-          <w:rFonts w:ascii="Calibri" w:eastAsia="Calibri" w:hAnsi="Calibri" w:cs="Calibri"/>
-        </w:rPr>
-        <w:t>return</w:t>
-      </w:r>
-      <w:proofErr w:type="gramEnd"/>
-      <w:r>
-        <w:rPr>
-          <w:rFonts w:ascii="Calibri" w:eastAsia="Calibri" w:hAnsi="Calibri" w:cs="Calibri"/>
-        </w:rPr>
-        <w:t xml:space="preserve"> filtered/combined results from back end to web service through REST API</w:t>
+        <w:t>Pseudocode return filtered/combined results from back end to web service through REST API</w:t>
       </w:r>
     </w:p>
     <w:p>
@@ -802,21 +702,7 @@
         <w:rPr>
           <w:rFonts w:ascii="Calibri" w:eastAsia="Calibri" w:hAnsi="Calibri" w:cs="Calibri"/>
         </w:rPr>
-        <w:t xml:space="preserve">On the front-end, I will scan the end-users search terms for illegal words and pop up an alert if they searched for explicit content.  When my </w:t>
-      </w:r>
-      <w:proofErr w:type="gramStart"/>
-      <w:r>
-        <w:rPr>
-          <w:rFonts w:ascii="Calibri" w:eastAsia="Calibri" w:hAnsi="Calibri" w:cs="Calibri"/>
-        </w:rPr>
-        <w:t>back-end</w:t>
-      </w:r>
-      <w:proofErr w:type="gramEnd"/>
-      <w:r>
-        <w:rPr>
-          <w:rFonts w:ascii="Calibri" w:eastAsia="Calibri" w:hAnsi="Calibri" w:cs="Calibri"/>
-        </w:rPr>
-        <w:t xml:space="preserve"> then calls the TMDB </w:t>
+        <w:t xml:space="preserve">On the front-end, I will scan the end-users search terms for illegal words and pop up an alert if they searched for explicit content.  When my back-end then calls the TMDB </w:t>
       </w:r>
       <w:proofErr w:type="spellStart"/>
       <w:r>
@@ -916,21 +802,7 @@
         <w:rPr>
           <w:rFonts w:ascii="Calibri" w:eastAsia="Calibri" w:hAnsi="Calibri" w:cs="Calibri"/>
         </w:rPr>
-        <w:t>Given more time, my first goal would be to build the application enough that it can be </w:t>
-      </w:r>
-      <w:proofErr w:type="gramStart"/>
-      <w:r>
-        <w:rPr>
-          <w:rFonts w:ascii="Calibri" w:eastAsia="Calibri" w:hAnsi="Calibri" w:cs="Calibri"/>
-        </w:rPr>
-        <w:t>started</w:t>
-      </w:r>
-      <w:proofErr w:type="gramEnd"/>
-      <w:r>
-        <w:rPr>
-          <w:rFonts w:ascii="Calibri" w:eastAsia="Calibri" w:hAnsi="Calibri" w:cs="Calibri"/>
-        </w:rPr>
-        <w:t> and the Webpage can be displayed.  These are the next steps I would take:  </w:t>
+        <w:t>Given more time, my first goal would be to build the application enough that it can be started and the Webpage can be displayed.  These are the next steps I would take:  </w:t>
       </w:r>
     </w:p>
     <w:p>
@@ -942,35 +814,19 @@
         </w:numPr>
       </w:pPr>
       <w:r>
-        <w:t xml:space="preserve">Finish Pseudo coding the front-end and back-end according to requirements and </w:t>
-      </w:r>
-      <w:proofErr w:type="gramStart"/>
-      <w:r>
-        <w:t>recommendations</w:t>
-      </w:r>
-      <w:proofErr w:type="gramEnd"/>
-      <w:r>
-        <w:t> </w:t>
+        <w:t>Finish Pseudo coding the front-end and back-end according to requirements and recommendations </w:t>
       </w:r>
     </w:p>
     <w:p>
       <w:pPr>
         <w:pStyle w:val="NoSpacing"/>
         <w:numPr>
-          <w:ilvl w:val="0"/>
+          <w:ilvl w:val="1"/>
           <w:numId w:val="8"/>
         </w:numPr>
       </w:pPr>
       <w:r>
-        <w:t>Code a simple search field on the Webapp, not worrying about CSS </w:t>
-      </w:r>
-      <w:proofErr w:type="gramStart"/>
-      <w:r>
-        <w:t>yet</w:t>
-      </w:r>
-      <w:proofErr w:type="gramEnd"/>
-      <w:r>
-        <w:t> </w:t>
+        <w:t xml:space="preserve">In order to finish Pseudo code, I need to contact my friend for assistance with the embedded server.  I also need to watch a video on API calls. </w:t>
       </w:r>
     </w:p>
     <w:p>
@@ -982,15 +838,7 @@
         </w:numPr>
       </w:pPr>
       <w:r>
-        <w:t>Watch video on REST API and install / include it in the </w:t>
-      </w:r>
-      <w:proofErr w:type="gramStart"/>
-      <w:r>
-        <w:t>project</w:t>
-      </w:r>
-      <w:proofErr w:type="gramEnd"/>
-      <w:r>
-        <w:t> </w:t>
+        <w:t>Code a simple search field on the Webapp, not worrying about CSS yet </w:t>
       </w:r>
     </w:p>
     <w:p>
@@ -1002,15 +850,7 @@
         </w:numPr>
       </w:pPr>
       <w:r>
-        <w:t>Replace Pseudocode for Webapp call to Webservice with applicable call through the REST API.  Will send dummy data to start to the back-</w:t>
-      </w:r>
-      <w:proofErr w:type="gramStart"/>
-      <w:r>
-        <w:t>end</w:t>
-      </w:r>
-      <w:proofErr w:type="gramEnd"/>
-      <w:r>
-        <w:t> </w:t>
+        <w:t>Watch video on REST API and install / include it in the project </w:t>
       </w:r>
     </w:p>
     <w:p>
@@ -1022,15 +862,7 @@
         </w:numPr>
       </w:pPr>
       <w:r>
-        <w:t xml:space="preserve">Replace Pseudocode for Retrieval of results from TMDB API on the </w:t>
-      </w:r>
-      <w:proofErr w:type="gramStart"/>
-      <w:r>
-        <w:t>back-end</w:t>
-      </w:r>
-      <w:proofErr w:type="gramEnd"/>
-      <w:r>
-        <w:t xml:space="preserve"> with a simple return of a dummy string  </w:t>
+        <w:t>Replace Pseudocode for Webapp call to Webservice with applicable call through the REST API.  Will send dummy data to start to the back-end </w:t>
       </w:r>
     </w:p>
     <w:p>
@@ -1042,15 +874,7 @@
         </w:numPr>
       </w:pPr>
       <w:r>
-        <w:t>Replace Pseudocode of display in Webapp to display dummy </w:t>
-      </w:r>
-      <w:proofErr w:type="gramStart"/>
-      <w:r>
-        <w:t>result</w:t>
-      </w:r>
-      <w:proofErr w:type="gramEnd"/>
-      <w:r>
-        <w:t> </w:t>
+        <w:t>Replace Pseudocode for Retrieval of results from TMDB API on the back-end with a simple return of a dummy string  </w:t>
       </w:r>
     </w:p>
     <w:p>
@@ -1062,6 +886,18 @@
         </w:numPr>
       </w:pPr>
       <w:r>
+        <w:t>Replace Pseudocode of display in Webapp to display dummy result </w:t>
+      </w:r>
+    </w:p>
+    <w:p>
+      <w:pPr>
+        <w:pStyle w:val="NoSpacing"/>
+        <w:numPr>
+          <w:ilvl w:val="0"/>
+          <w:numId w:val="8"/>
+        </w:numPr>
+      </w:pPr>
+      <w:r>
         <w:t>Collaborate with a friend heavily involved in Web Development to get a second eye on why Local Host will not load.  Once it can load, have it load up the Web Application and make sure it can search successfully. </w:t>
       </w:r>
     </w:p>
@@ -1096,15 +932,7 @@
         </w:numPr>
       </w:pPr>
       <w:r>
-        <w:t>Learn how to make API call to TMDB API from the back-</w:t>
-      </w:r>
-      <w:proofErr w:type="gramStart"/>
-      <w:r>
-        <w:t>end</w:t>
-      </w:r>
-      <w:proofErr w:type="gramEnd"/>
-      <w:r>
-        <w:t> </w:t>
+        <w:t>Learn how to make API call to TMDB API from the back-end </w:t>
       </w:r>
     </w:p>
     <w:p>
@@ -1116,15 +944,7 @@
         </w:numPr>
       </w:pPr>
       <w:r>
-        <w:t xml:space="preserve">Code the call and retrieve the results.  Since Webapp is not coded yet, send dummy data to the function </w:t>
-      </w:r>
-      <w:proofErr w:type="gramStart"/>
-      <w:r>
-        <w:t>in order to</w:t>
-      </w:r>
-      <w:proofErr w:type="gramEnd"/>
-      <w:r>
-        <w:t xml:space="preserve"> search TMDB. </w:t>
+        <w:t>Code the call and retrieve the results.  Since Webapp is not coded yet, send dummy data to the function in order to search TMDB. </w:t>
       </w:r>
     </w:p>
     <w:p>
@@ -1136,15 +956,7 @@
         </w:numPr>
       </w:pPr>
       <w:r>
-        <w:t>Code the filtering according to requirements, with the addition of removing R-rated and above, and </w:t>
-      </w:r>
-      <w:proofErr w:type="gramStart"/>
-      <w:r>
-        <w:t>Not-rated</w:t>
-      </w:r>
-      <w:proofErr w:type="gramEnd"/>
-      <w:r>
-        <w:t> films  </w:t>
+        <w:t>Code the filtering according to requirements, with the addition of removing R-rated and above, and Not-rated films  </w:t>
       </w:r>
     </w:p>
     <w:p>
@@ -1156,15 +968,7 @@
         </w:numPr>
       </w:pPr>
       <w:r>
-        <w:t>Test that the call and filtering are successful by displaying the results in a console </w:t>
-      </w:r>
-      <w:proofErr w:type="gramStart"/>
-      <w:r>
-        <w:t>window</w:t>
-      </w:r>
-      <w:proofErr w:type="gramEnd"/>
-      <w:r>
-        <w:t> </w:t>
+        <w:t>Test that the call and filtering are successful by displaying the results in a console window </w:t>
       </w:r>
     </w:p>
     <w:p>
@@ -1203,6 +1007,7 @@
         <w:rPr>
           <w:rFonts w:ascii="Calibri" w:eastAsia="Calibri" w:hAnsi="Calibri" w:cs="Calibri"/>
         </w:rPr>
+        <w:lastRenderedPageBreak/>
         <w:t>Another principle that will be followed that was seen with this project is to move onto other tasks when getting stuck.   </w:t>
       </w:r>
     </w:p>
@@ -1799,7 +1604,7 @@
         <w:rFonts w:ascii="Symbol" w:hAnsi="Symbol" w:hint="default"/>
       </w:rPr>
     </w:lvl>
-    <w:lvl w:ilvl="1" w:tplc="04090003" w:tentative="1">
+    <w:lvl w:ilvl="1" w:tplc="04090003">
       <w:start w:val="1"/>
       <w:numFmt w:val="bullet"/>
       <w:lvlText w:val="o"/>

</xml_diff>